<commit_message>
SRS Functional req edit
</commit_message>
<xml_diff>
--- a/D1_SRS/SRS_functional_req_section3.docx
+++ b/D1_SRS/SRS_functional_req_section3.docx
@@ -2883,6 +2883,239 @@
     <w:p>
       <w:pPr>
         <w:spacing w:line="240" w:lineRule="auto"/>
+        <w:ind w:left="720"/>
+        <w:rPr>
+          <w:lang w:val="en-CA"/>
+        </w:rPr>
+      </w:pPr>
+      <w:r>
+        <w:rPr>
+          <w:lang w:val="en-CA"/>
+        </w:rPr>
+        <w:t>V</w:t>
+      </w:r>
+      <w:r>
+        <w:rPr>
+          <w:lang w:val="en-CA"/>
+        </w:rPr>
+        <w:t>P8</w:t>
+      </w:r>
+      <w:r>
+        <w:rPr>
+          <w:lang w:val="en-CA"/>
+        </w:rPr>
+        <w:t>.1 Developer</w:t>
+      </w:r>
+    </w:p>
+    <w:p>
+      <w:pPr>
+        <w:spacing w:line="240" w:lineRule="auto"/>
+        <w:ind w:left="720"/>
+        <w:rPr>
+          <w:lang w:val="en-CA"/>
+        </w:rPr>
+      </w:pPr>
+      <w:r>
+        <w:rPr>
+          <w:lang w:val="en-CA"/>
+        </w:rPr>
+        <w:tab/>
+        <w:t>N/A</w:t>
+      </w:r>
+    </w:p>
+    <w:p>
+      <w:pPr>
+        <w:spacing w:after="120" w:line="240" w:lineRule="auto"/>
+        <w:ind w:firstLine="720"/>
+        <w:rPr>
+          <w:lang w:val="en-CA"/>
+        </w:rPr>
+      </w:pPr>
+      <w:r>
+        <w:rPr>
+          <w:lang w:val="en-CA"/>
+        </w:rPr>
+        <w:t>V</w:t>
+      </w:r>
+      <w:r>
+        <w:rPr>
+          <w:lang w:val="en-CA"/>
+        </w:rPr>
+        <w:t>P8</w:t>
+      </w:r>
+      <w:r>
+        <w:rPr>
+          <w:lang w:val="en-CA"/>
+        </w:rPr>
+        <w:t xml:space="preserve">.2 Security </w:t>
+      </w:r>
+    </w:p>
+    <w:p>
+      <w:pPr>
+        <w:spacing w:after="120" w:line="240" w:lineRule="auto"/>
+        <w:ind w:left="720" w:firstLine="720"/>
+        <w:rPr>
+          <w:lang w:val="en-CA"/>
+        </w:rPr>
+      </w:pPr>
+      <w:proofErr w:type="spellStart"/>
+      <w:r>
+        <w:rPr>
+          <w:lang w:val="en-CA"/>
+        </w:rPr>
+        <w:t>i</w:t>
+      </w:r>
+      <w:proofErr w:type="spellEnd"/>
+      <w:r>
+        <w:rPr>
+          <w:lang w:val="en-CA"/>
+        </w:rPr>
+        <w:t>.</w:t>
+      </w:r>
+      <w:r>
+        <w:rPr>
+          <w:lang w:val="en-CA"/>
+        </w:rPr>
+        <w:tab/>
+      </w:r>
+      <w:r>
+        <w:rPr>
+          <w:lang w:val="en-CA"/>
+        </w:rPr>
+        <w:t>The system will encrypt the user’s input.</w:t>
+      </w:r>
+    </w:p>
+    <w:p>
+      <w:pPr>
+        <w:spacing w:after="120" w:line="240" w:lineRule="auto"/>
+        <w:rPr>
+          <w:lang w:val="en-CA"/>
+        </w:rPr>
+      </w:pPr>
+      <w:r>
+        <w:rPr>
+          <w:lang w:val="en-CA"/>
+        </w:rPr>
+        <w:tab/>
+      </w:r>
+      <w:r>
+        <w:rPr>
+          <w:lang w:val="en-CA"/>
+        </w:rPr>
+        <w:t>VP8</w:t>
+      </w:r>
+      <w:r>
+        <w:rPr>
+          <w:lang w:val="en-CA"/>
+        </w:rPr>
+        <w:t>.3 User</w:t>
+      </w:r>
+    </w:p>
+    <w:p>
+      <w:pPr>
+        <w:spacing w:after="120" w:line="240" w:lineRule="auto"/>
+        <w:rPr>
+          <w:lang w:val="en-CA"/>
+        </w:rPr>
+      </w:pPr>
+      <w:r>
+        <w:rPr>
+          <w:lang w:val="en-CA"/>
+        </w:rPr>
+        <w:tab/>
+      </w:r>
+      <w:r>
+        <w:rPr>
+          <w:lang w:val="en-CA"/>
+        </w:rPr>
+        <w:t>VP8</w:t>
+      </w:r>
+      <w:r>
+        <w:rPr>
+          <w:lang w:val="en-CA"/>
+        </w:rPr>
+        <w:t>.4 Geographical</w:t>
+      </w:r>
+    </w:p>
+    <w:p>
+      <w:pPr>
+        <w:spacing w:after="120" w:line="240" w:lineRule="auto"/>
+        <w:rPr>
+          <w:lang w:val="en-CA"/>
+        </w:rPr>
+      </w:pPr>
+      <w:r>
+        <w:rPr>
+          <w:lang w:val="en-CA"/>
+        </w:rPr>
+        <w:tab/>
+      </w:r>
+      <w:r>
+        <w:rPr>
+          <w:lang w:val="en-CA"/>
+        </w:rPr>
+        <w:tab/>
+        <w:t>N/A</w:t>
+      </w:r>
+    </w:p>
+    <w:p>
+      <w:pPr>
+        <w:spacing w:after="120" w:line="240" w:lineRule="auto"/>
+        <w:rPr>
+          <w:lang w:val="en-CA"/>
+        </w:rPr>
+      </w:pPr>
+      <w:r>
+        <w:rPr>
+          <w:lang w:val="en-CA"/>
+        </w:rPr>
+        <w:tab/>
+      </w:r>
+      <w:r>
+        <w:rPr>
+          <w:lang w:val="en-CA"/>
+        </w:rPr>
+        <w:t>VP8</w:t>
+      </w:r>
+      <w:r>
+        <w:rPr>
+          <w:lang w:val="en-CA"/>
+        </w:rPr>
+        <w:t>.5 Manager</w:t>
+      </w:r>
+    </w:p>
+    <w:p>
+      <w:pPr>
+        <w:spacing w:after="120" w:line="240" w:lineRule="auto"/>
+        <w:rPr>
+          <w:lang w:val="en-CA"/>
+        </w:rPr>
+      </w:pPr>
+      <w:r>
+        <w:rPr>
+          <w:lang w:val="en-CA"/>
+        </w:rPr>
+        <w:tab/>
+      </w:r>
+      <w:r>
+        <w:rPr>
+          <w:lang w:val="en-CA"/>
+        </w:rPr>
+        <w:tab/>
+        <w:t xml:space="preserve">N/A </w:t>
+      </w:r>
+    </w:p>
+    <w:p>
+      <w:pPr>
+        <w:spacing w:line="240" w:lineRule="auto"/>
+        <w:rPr>
+          <w:lang w:val="en-CA"/>
+        </w:rPr>
+      </w:pPr>
+    </w:p>
+    <w:p>
+      <w:pPr>
+        <w:spacing w:line="240" w:lineRule="auto"/>
         <w:rPr>
           <w:lang w:val="en-CA"/>
         </w:rPr>
@@ -2921,52 +3154,511 @@
     <w:p>
       <w:pPr>
         <w:spacing w:line="240" w:lineRule="auto"/>
-        <w:rPr>
-          <w:lang w:val="en-CA"/>
-        </w:rPr>
-      </w:pPr>
-      <w:r>
-        <w:rPr>
-          <w:lang w:val="en-CA"/>
-        </w:rPr>
-        <w:t>BE10</w:t>
-      </w:r>
-      <w:r>
-        <w:rPr>
-          <w:lang w:val="en-CA"/>
-        </w:rPr>
-        <w:t xml:space="preserve"> The user requests to find the</w:t>
-      </w:r>
-      <w:r>
-        <w:rPr>
-          <w:lang w:val="en-CA"/>
-        </w:rPr>
-        <w:t xml:space="preserve"> nearest parks within a (km)</w:t>
-      </w:r>
-      <w:r>
-        <w:rPr>
-          <w:lang w:val="en-CA"/>
-        </w:rPr>
-        <w:t xml:space="preserve"> radius</w:t>
+        <w:ind w:left="720"/>
+        <w:rPr>
+          <w:lang w:val="en-CA"/>
+        </w:rPr>
+      </w:pPr>
+      <w:r>
+        <w:rPr>
+          <w:lang w:val="en-CA"/>
+        </w:rPr>
+        <w:t>V</w:t>
+      </w:r>
+      <w:r>
+        <w:rPr>
+          <w:lang w:val="en-CA"/>
+        </w:rPr>
+        <w:t>P9</w:t>
+      </w:r>
+      <w:r>
+        <w:rPr>
+          <w:lang w:val="en-CA"/>
+        </w:rPr>
+        <w:t>.1 Developer</w:t>
       </w:r>
     </w:p>
     <w:p>
       <w:pPr>
         <w:spacing w:line="240" w:lineRule="auto"/>
-        <w:rPr>
-          <w:lang w:val="en-CA"/>
-        </w:rPr>
-      </w:pPr>
-    </w:p>
-    <w:p>
-      <w:pPr>
-        <w:spacing w:line="240" w:lineRule="auto"/>
-        <w:rPr>
-          <w:lang w:val="en-CA"/>
-        </w:rPr>
-      </w:pPr>
+        <w:ind w:left="720"/>
+        <w:rPr>
+          <w:lang w:val="en-CA"/>
+        </w:rPr>
+      </w:pPr>
+      <w:r>
+        <w:rPr>
+          <w:lang w:val="en-CA"/>
+        </w:rPr>
+        <w:tab/>
+        <w:t>N/A</w:t>
+      </w:r>
       <w:bookmarkStart w:id="0" w:name="_GoBack"/>
       <w:bookmarkEnd w:id="0"/>
+    </w:p>
+    <w:p>
+      <w:pPr>
+        <w:spacing w:after="120" w:line="240" w:lineRule="auto"/>
+        <w:ind w:firstLine="720"/>
+        <w:rPr>
+          <w:lang w:val="en-CA"/>
+        </w:rPr>
+      </w:pPr>
+      <w:r>
+        <w:rPr>
+          <w:lang w:val="en-CA"/>
+        </w:rPr>
+        <w:t>V</w:t>
+      </w:r>
+      <w:r>
+        <w:rPr>
+          <w:lang w:val="en-CA"/>
+        </w:rPr>
+        <w:t>P9</w:t>
+      </w:r>
+      <w:r>
+        <w:rPr>
+          <w:lang w:val="en-CA"/>
+        </w:rPr>
+        <w:t xml:space="preserve">.2 Security </w:t>
+      </w:r>
+    </w:p>
+    <w:p>
+      <w:pPr>
+        <w:spacing w:after="120" w:line="240" w:lineRule="auto"/>
+        <w:ind w:left="720" w:firstLine="720"/>
+        <w:rPr>
+          <w:lang w:val="en-CA"/>
+        </w:rPr>
+      </w:pPr>
+      <w:proofErr w:type="spellStart"/>
+      <w:r>
+        <w:rPr>
+          <w:lang w:val="en-CA"/>
+        </w:rPr>
+        <w:t>i</w:t>
+      </w:r>
+      <w:proofErr w:type="spellEnd"/>
+      <w:r>
+        <w:rPr>
+          <w:lang w:val="en-CA"/>
+        </w:rPr>
+        <w:t>.</w:t>
+      </w:r>
+      <w:r>
+        <w:rPr>
+          <w:lang w:val="en-CA"/>
+        </w:rPr>
+        <w:tab/>
+      </w:r>
+      <w:r>
+        <w:rPr>
+          <w:lang w:val="en-CA"/>
+        </w:rPr>
+        <w:t>The system will encrypt the user’s input.</w:t>
+      </w:r>
+    </w:p>
+    <w:p>
+      <w:pPr>
+        <w:spacing w:after="120" w:line="240" w:lineRule="auto"/>
+        <w:rPr>
+          <w:lang w:val="en-CA"/>
+        </w:rPr>
+      </w:pPr>
+      <w:r>
+        <w:rPr>
+          <w:lang w:val="en-CA"/>
+        </w:rPr>
+        <w:tab/>
+      </w:r>
+      <w:r>
+        <w:rPr>
+          <w:lang w:val="en-CA"/>
+        </w:rPr>
+        <w:t>VP9</w:t>
+      </w:r>
+      <w:r>
+        <w:rPr>
+          <w:lang w:val="en-CA"/>
+        </w:rPr>
+        <w:t>.3 User</w:t>
+      </w:r>
+    </w:p>
+    <w:p>
+      <w:pPr>
+        <w:spacing w:after="120" w:line="240" w:lineRule="auto"/>
+        <w:rPr>
+          <w:lang w:val="en-CA"/>
+        </w:rPr>
+      </w:pPr>
+      <w:r>
+        <w:rPr>
+          <w:lang w:val="en-CA"/>
+        </w:rPr>
+        <w:tab/>
+      </w:r>
+      <w:r>
+        <w:rPr>
+          <w:lang w:val="en-CA"/>
+        </w:rPr>
+        <w:t>VP9</w:t>
+      </w:r>
+      <w:r>
+        <w:rPr>
+          <w:lang w:val="en-CA"/>
+        </w:rPr>
+        <w:t>.4 Geographical</w:t>
+      </w:r>
+    </w:p>
+    <w:p>
+      <w:pPr>
+        <w:spacing w:after="120" w:line="240" w:lineRule="auto"/>
+        <w:rPr>
+          <w:lang w:val="en-CA"/>
+        </w:rPr>
+      </w:pPr>
+      <w:r>
+        <w:rPr>
+          <w:lang w:val="en-CA"/>
+        </w:rPr>
+        <w:tab/>
+      </w:r>
+      <w:r>
+        <w:rPr>
+          <w:lang w:val="en-CA"/>
+        </w:rPr>
+        <w:tab/>
+        <w:t>N/A</w:t>
+      </w:r>
+    </w:p>
+    <w:p>
+      <w:pPr>
+        <w:spacing w:after="120" w:line="240" w:lineRule="auto"/>
+        <w:rPr>
+          <w:lang w:val="en-CA"/>
+        </w:rPr>
+      </w:pPr>
+      <w:r>
+        <w:rPr>
+          <w:lang w:val="en-CA"/>
+        </w:rPr>
+        <w:tab/>
+      </w:r>
+      <w:r>
+        <w:rPr>
+          <w:lang w:val="en-CA"/>
+        </w:rPr>
+        <w:t>VP9</w:t>
+      </w:r>
+      <w:r>
+        <w:rPr>
+          <w:lang w:val="en-CA"/>
+        </w:rPr>
+        <w:t>.5 Manager</w:t>
+      </w:r>
+    </w:p>
+    <w:p>
+      <w:pPr>
+        <w:spacing w:after="120" w:line="240" w:lineRule="auto"/>
+        <w:rPr>
+          <w:lang w:val="en-CA"/>
+        </w:rPr>
+      </w:pPr>
+      <w:r>
+        <w:rPr>
+          <w:lang w:val="en-CA"/>
+        </w:rPr>
+        <w:tab/>
+      </w:r>
+      <w:r>
+        <w:rPr>
+          <w:lang w:val="en-CA"/>
+        </w:rPr>
+        <w:tab/>
+        <w:t xml:space="preserve">N/A </w:t>
+      </w:r>
+    </w:p>
+    <w:p>
+      <w:pPr>
+        <w:spacing w:line="240" w:lineRule="auto"/>
+        <w:rPr>
+          <w:lang w:val="en-CA"/>
+        </w:rPr>
+      </w:pPr>
+    </w:p>
+    <w:p>
+      <w:pPr>
+        <w:spacing w:line="240" w:lineRule="auto"/>
+        <w:rPr>
+          <w:lang w:val="en-CA"/>
+        </w:rPr>
+      </w:pPr>
+      <w:r>
+        <w:rPr>
+          <w:lang w:val="en-CA"/>
+        </w:rPr>
+        <w:t>BE10</w:t>
+      </w:r>
+      <w:r>
+        <w:rPr>
+          <w:lang w:val="en-CA"/>
+        </w:rPr>
+        <w:t xml:space="preserve"> The user requests to find the</w:t>
+      </w:r>
+      <w:r>
+        <w:rPr>
+          <w:lang w:val="en-CA"/>
+        </w:rPr>
+        <w:t xml:space="preserve"> nearest parks within a (km)</w:t>
+      </w:r>
+      <w:r>
+        <w:rPr>
+          <w:lang w:val="en-CA"/>
+        </w:rPr>
+        <w:t xml:space="preserve"> radius</w:t>
+      </w:r>
+    </w:p>
+    <w:p>
+      <w:pPr>
+        <w:spacing w:line="240" w:lineRule="auto"/>
+        <w:ind w:left="720"/>
+        <w:rPr>
+          <w:lang w:val="en-CA"/>
+        </w:rPr>
+      </w:pPr>
+      <w:r>
+        <w:rPr>
+          <w:lang w:val="en-CA"/>
+        </w:rPr>
+        <w:t>V</w:t>
+      </w:r>
+      <w:r>
+        <w:rPr>
+          <w:lang w:val="en-CA"/>
+        </w:rPr>
+        <w:t>P10</w:t>
+      </w:r>
+      <w:r>
+        <w:rPr>
+          <w:lang w:val="en-CA"/>
+        </w:rPr>
+        <w:t>.1 Developer</w:t>
+      </w:r>
+    </w:p>
+    <w:p>
+      <w:pPr>
+        <w:spacing w:line="240" w:lineRule="auto"/>
+        <w:ind w:left="720"/>
+        <w:rPr>
+          <w:lang w:val="en-CA"/>
+        </w:rPr>
+      </w:pPr>
+      <w:r>
+        <w:rPr>
+          <w:lang w:val="en-CA"/>
+        </w:rPr>
+        <w:tab/>
+        <w:t>N/A</w:t>
+      </w:r>
+    </w:p>
+    <w:p>
+      <w:pPr>
+        <w:spacing w:after="120" w:line="240" w:lineRule="auto"/>
+        <w:ind w:firstLine="720"/>
+        <w:rPr>
+          <w:lang w:val="en-CA"/>
+        </w:rPr>
+      </w:pPr>
+      <w:r>
+        <w:rPr>
+          <w:lang w:val="en-CA"/>
+        </w:rPr>
+        <w:t>V</w:t>
+      </w:r>
+      <w:r>
+        <w:rPr>
+          <w:lang w:val="en-CA"/>
+        </w:rPr>
+        <w:t>P10</w:t>
+      </w:r>
+      <w:r>
+        <w:rPr>
+          <w:lang w:val="en-CA"/>
+        </w:rPr>
+        <w:t xml:space="preserve">.2 Security </w:t>
+      </w:r>
+    </w:p>
+    <w:p>
+      <w:pPr>
+        <w:spacing w:after="120" w:line="240" w:lineRule="auto"/>
+        <w:ind w:left="720" w:firstLine="720"/>
+        <w:rPr>
+          <w:lang w:val="en-CA"/>
+        </w:rPr>
+      </w:pPr>
+      <w:proofErr w:type="spellStart"/>
+      <w:r>
+        <w:rPr>
+          <w:lang w:val="en-CA"/>
+        </w:rPr>
+        <w:t>i</w:t>
+      </w:r>
+      <w:proofErr w:type="spellEnd"/>
+      <w:r>
+        <w:rPr>
+          <w:lang w:val="en-CA"/>
+        </w:rPr>
+        <w:t>.</w:t>
+      </w:r>
+      <w:r>
+        <w:rPr>
+          <w:lang w:val="en-CA"/>
+        </w:rPr>
+        <w:tab/>
+      </w:r>
+      <w:r>
+        <w:rPr>
+          <w:lang w:val="en-CA"/>
+        </w:rPr>
+        <w:t>The system will encrypt the user’s input.</w:t>
+      </w:r>
+    </w:p>
+    <w:p>
+      <w:pPr>
+        <w:spacing w:after="120" w:line="240" w:lineRule="auto"/>
+        <w:rPr>
+          <w:lang w:val="en-CA"/>
+        </w:rPr>
+      </w:pPr>
+      <w:r>
+        <w:rPr>
+          <w:lang w:val="en-CA"/>
+        </w:rPr>
+        <w:tab/>
+      </w:r>
+      <w:r>
+        <w:rPr>
+          <w:lang w:val="en-CA"/>
+        </w:rPr>
+        <w:t>VP10</w:t>
+      </w:r>
+      <w:r>
+        <w:rPr>
+          <w:lang w:val="en-CA"/>
+        </w:rPr>
+        <w:t xml:space="preserve">.3 User </w:t>
+      </w:r>
+    </w:p>
+    <w:p>
+      <w:pPr>
+        <w:spacing w:after="120" w:line="240" w:lineRule="auto"/>
+        <w:rPr>
+          <w:lang w:val="en-CA"/>
+        </w:rPr>
+      </w:pPr>
+      <w:r>
+        <w:rPr>
+          <w:lang w:val="en-CA"/>
+        </w:rPr>
+        <w:tab/>
+      </w:r>
+      <w:r>
+        <w:rPr>
+          <w:lang w:val="en-CA"/>
+        </w:rPr>
+        <w:t>VP10</w:t>
+      </w:r>
+      <w:r>
+        <w:rPr>
+          <w:lang w:val="en-CA"/>
+        </w:rPr>
+        <w:t>.4 Geographical</w:t>
+      </w:r>
+    </w:p>
+    <w:p>
+      <w:pPr>
+        <w:spacing w:after="120" w:line="240" w:lineRule="auto"/>
+        <w:rPr>
+          <w:lang w:val="en-CA"/>
+        </w:rPr>
+      </w:pPr>
+      <w:r>
+        <w:rPr>
+          <w:lang w:val="en-CA"/>
+        </w:rPr>
+        <w:lastRenderedPageBreak/>
+        <w:tab/>
+      </w:r>
+      <w:r>
+        <w:rPr>
+          <w:lang w:val="en-CA"/>
+        </w:rPr>
+        <w:tab/>
+        <w:t>N/A</w:t>
+      </w:r>
+    </w:p>
+    <w:p>
+      <w:pPr>
+        <w:spacing w:after="120" w:line="240" w:lineRule="auto"/>
+        <w:rPr>
+          <w:lang w:val="en-CA"/>
+        </w:rPr>
+      </w:pPr>
+      <w:r>
+        <w:rPr>
+          <w:lang w:val="en-CA"/>
+        </w:rPr>
+        <w:tab/>
+      </w:r>
+      <w:r>
+        <w:rPr>
+          <w:lang w:val="en-CA"/>
+        </w:rPr>
+        <w:t>VP10</w:t>
+      </w:r>
+      <w:r>
+        <w:rPr>
+          <w:lang w:val="en-CA"/>
+        </w:rPr>
+        <w:t>.5 Manager</w:t>
+      </w:r>
+    </w:p>
+    <w:p>
+      <w:pPr>
+        <w:spacing w:after="120" w:line="240" w:lineRule="auto"/>
+        <w:rPr>
+          <w:lang w:val="en-CA"/>
+        </w:rPr>
+      </w:pPr>
+      <w:r>
+        <w:rPr>
+          <w:lang w:val="en-CA"/>
+        </w:rPr>
+        <w:tab/>
+      </w:r>
+      <w:r>
+        <w:rPr>
+          <w:lang w:val="en-CA"/>
+        </w:rPr>
+        <w:tab/>
+        <w:t xml:space="preserve">N/A </w:t>
+      </w:r>
+    </w:p>
+    <w:p>
+      <w:pPr>
+        <w:spacing w:line="240" w:lineRule="auto"/>
+        <w:rPr>
+          <w:lang w:val="en-CA"/>
+        </w:rPr>
+      </w:pPr>
+    </w:p>
+    <w:p>
+      <w:pPr>
+        <w:spacing w:line="240" w:lineRule="auto"/>
+        <w:rPr>
+          <w:lang w:val="en-CA"/>
+        </w:rPr>
+      </w:pPr>
     </w:p>
     <w:sectPr>
       <w:pgSz w:w="12240" w:h="15840"/>

</xml_diff>